<commit_message>
atualizando exercicios, front end e documentação
</commit_message>
<xml_diff>
--- a/Documentacao_DESENVOLVIMENTO_RÁPIDO_DE_APLICAÇÕES_EM_PYTHON.docx
+++ b/Documentacao_DESENVOLVIMENTO_RÁPIDO_DE_APLICAÇÕES_EM_PYTHON.docx
@@ -267,35 +267,6 @@
           <w:szCs w:val="24"/>
         </w:rPr>
         <w:t>– Daniel Maia Rocha</w:t>
-      </w:r>
-    </w:p>
-    <w:p>
-      <w:pPr>
-        <w:widowControl/>
-        <w:spacing w:after="160" w:line="259" w:lineRule="auto"/>
-        <w:ind w:left="2124"/>
-        <w:jc w:val="both"/>
-        <w:rPr>
-          <w:rFonts w:ascii="Times New Roman" w:hAnsi="Times New Roman" w:cs="Times New Roman"/>
-          <w:sz w:val="24"/>
-          <w:szCs w:val="24"/>
-        </w:rPr>
-      </w:pPr>
-      <w:r>
-        <w:rPr>
-          <w:rFonts w:ascii="Times New Roman" w:hAnsi="Times New Roman" w:cs="Times New Roman"/>
-          <w:sz w:val="24"/>
-          <w:szCs w:val="24"/>
-        </w:rPr>
-        <w:t xml:space="preserve">202304112291 </w:t>
-      </w:r>
-      <w:r>
-        <w:rPr>
-          <w:rFonts w:ascii="Times New Roman" w:eastAsia="Times New Roman" w:hAnsi="Times New Roman" w:cs="Times New Roman"/>
-          <w:sz w:val="24"/>
-          <w:szCs w:val="24"/>
-        </w:rPr>
-        <w:t>– Gustavo Carvalho Silva</w:t>
       </w:r>
     </w:p>
     <w:p>
@@ -1694,15 +1665,7 @@
         <w:jc w:val="both"/>
       </w:pPr>
       <w:r>
-        <w:t xml:space="preserve">(Definir os resultados a </w:t>
-      </w:r>
-      <w:proofErr w:type="gramStart"/>
-      <w:r>
-        <w:t>obter</w:t>
-      </w:r>
-      <w:proofErr w:type="gramEnd"/>
-      <w:r>
-        <w:t xml:space="preserve"> na realização do trabalho.)</w:t>
+        <w:t>(Definir os resultados a obter na realização do trabalho.)</w:t>
       </w:r>
     </w:p>
     <w:p>
@@ -2119,35 +2082,7 @@
         <w:rPr>
           <w:rFonts w:cs="Times New Roman"/>
         </w:rPr>
-        <w:t xml:space="preserve">BACKES, A. Vídeo [ED] Aula 52 - Ordenação - </w:t>
-      </w:r>
-      <w:proofErr w:type="spellStart"/>
-      <w:r>
-        <w:rPr>
-          <w:rFonts w:cs="Times New Roman"/>
-        </w:rPr>
-        <w:t>QuickSort</w:t>
-      </w:r>
-      <w:proofErr w:type="spellEnd"/>
-      <w:r>
-        <w:rPr>
-          <w:rFonts w:cs="Times New Roman"/>
-        </w:rPr>
-        <w:t>. Disponível em: &lt;https://www.youtube.com/</w:t>
-      </w:r>
-      <w:proofErr w:type="spellStart"/>
-      <w:r>
-        <w:rPr>
-          <w:rFonts w:cs="Times New Roman"/>
-        </w:rPr>
-        <w:t>watch?v</w:t>
-      </w:r>
-      <w:proofErr w:type="spellEnd"/>
-      <w:r>
-        <w:rPr>
-          <w:rFonts w:cs="Times New Roman"/>
-        </w:rPr>
-        <w:t>=RZbg5oT5Fgw&gt;. Acesso em: 22 mai. 2021.</w:t>
+        <w:t>BACKES, A. Vídeo [ED] Aula 52 - Ordenação - QuickSort. Disponível em: &lt;https://www.youtube.com/watch?v=RZbg5oT5Fgw&gt;. Acesso em: 22 mai. 2021.</w:t>
       </w:r>
     </w:p>
     <w:p>
@@ -2205,35 +2140,7 @@
         <w:rPr>
           <w:rFonts w:cs="Times New Roman"/>
         </w:rPr>
-        <w:t>Disponível em: &lt;https://sourceforge.net/</w:t>
-      </w:r>
-      <w:proofErr w:type="spellStart"/>
-      <w:r>
-        <w:rPr>
-          <w:rFonts w:cs="Times New Roman"/>
-        </w:rPr>
-        <w:t>projects</w:t>
-      </w:r>
-      <w:proofErr w:type="spellEnd"/>
-      <w:r>
-        <w:rPr>
-          <w:rFonts w:cs="Times New Roman"/>
-        </w:rPr>
-        <w:t>/</w:t>
-      </w:r>
-      <w:proofErr w:type="spellStart"/>
-      <w:r>
-        <w:rPr>
-          <w:rFonts w:cs="Times New Roman"/>
-        </w:rPr>
-        <w:t>orwelldevcpp</w:t>
-      </w:r>
-      <w:proofErr w:type="spellEnd"/>
-      <w:r>
-        <w:rPr>
-          <w:rFonts w:cs="Times New Roman"/>
-        </w:rPr>
-        <w:t>/&gt;</w:t>
+        <w:t>Disponível em: &lt;https://sourceforge.net/projects/orwelldevcpp/&gt;</w:t>
       </w:r>
       <w:r>
         <w:rPr>
@@ -2617,7 +2524,6 @@
         <w:docPartUnique/>
       </w:docPartObj>
     </w:sdtPr>
-    <w:sdtEndPr/>
     <w:sdtContent>
       <w:p>
         <w:pPr>

</xml_diff>